<commit_message>
feat: add RoomService and RoomRepository, update BookingService to use BookingRepository
</commit_message>
<xml_diff>
--- a/PRN212Assignment02 WPF - EF Core.docx
+++ b/PRN212Assignment02 WPF - EF Core.docx
@@ -1,6 +1,6 @@
 
 <file path=word/document.xml><?xml version="1.0" encoding="utf-8"?>
-<w:document xmlns:wpc="http://schemas.microsoft.com/office/word/2010/wordprocessingCanvas" xmlns:cx="http://schemas.microsoft.com/office/drawing/2014/chartex" xmlns:mc="http://schemas.openxmlformats.org/markup-compatibility/2006" xmlns:o="urn:schemas-microsoft-com:office:office" xmlns:r="http://schemas.openxmlformats.org/officeDocument/2006/relationships" xmlns:m="http://schemas.openxmlformats.org/officeDocument/2006/math" xmlns:v="urn:schemas-microsoft-com:vml" xmlns:wp14="http://schemas.microsoft.com/office/word/2010/wordprocessingDrawing" xmlns:wp="http://schemas.openxmlformats.org/drawingml/2006/wordprocessingDrawing" xmlns:w10="urn:schemas-microsoft-com:office:word" xmlns:w="http://schemas.openxmlformats.org/wordprocessingml/2006/main" xmlns:w14="http://schemas.microsoft.com/office/word/2010/wordml" xmlns:w15="http://schemas.microsoft.com/office/word/2012/wordml" xmlns:w16se="http://schemas.microsoft.com/office/word/2015/wordml/symex" xmlns:wpg="http://schemas.microsoft.com/office/word/2010/wordprocessingGroup" xmlns:wpi="http://schemas.microsoft.com/office/word/2010/wordprocessingInk" xmlns:wne="http://schemas.microsoft.com/office/word/2006/wordml" xmlns:wps="http://schemas.microsoft.com/office/word/2010/wordprocessingShape" mc:Ignorable="w14 w15 w16se wp14">
+<w:document xmlns:wpc="http://schemas.microsoft.com/office/word/2010/wordprocessingCanvas" xmlns:cx="http://schemas.microsoft.com/office/drawing/2014/chartex" xmlns:cx1="http://schemas.microsoft.com/office/drawing/2015/9/8/chartex" xmlns:cx2="http://schemas.microsoft.com/office/drawing/2015/10/21/chartex" xmlns:cx3="http://schemas.microsoft.com/office/drawing/2016/5/9/chartex" xmlns:cx4="http://schemas.microsoft.com/office/drawing/2016/5/10/chartex" xmlns:cx5="http://schemas.microsoft.com/office/drawing/2016/5/11/chartex" xmlns:cx6="http://schemas.microsoft.com/office/drawing/2016/5/12/chartex" xmlns:cx7="http://schemas.microsoft.com/office/drawing/2016/5/13/chartex" xmlns:cx8="http://schemas.microsoft.com/office/drawing/2016/5/14/chartex" xmlns:mc="http://schemas.openxmlformats.org/markup-compatibility/2006" xmlns:aink="http://schemas.microsoft.com/office/drawing/2016/ink" xmlns:am3d="http://schemas.microsoft.com/office/drawing/2017/model3d" xmlns:o="urn:schemas-microsoft-com:office:office" xmlns:oel="http://schemas.microsoft.com/office/2019/extlst" xmlns:r="http://schemas.openxmlformats.org/officeDocument/2006/relationships" xmlns:m="http://schemas.openxmlformats.org/officeDocument/2006/math" xmlns:v="urn:schemas-microsoft-com:vml" xmlns:wp14="http://schemas.microsoft.com/office/word/2010/wordprocessingDrawing" xmlns:wp="http://schemas.openxmlformats.org/drawingml/2006/wordprocessingDrawing" xmlns:w10="urn:schemas-microsoft-com:office:word" xmlns:w="http://schemas.openxmlformats.org/wordprocessingml/2006/main" xmlns:w14="http://schemas.microsoft.com/office/word/2010/wordml" xmlns:w15="http://schemas.microsoft.com/office/word/2012/wordml" xmlns:w16cex="http://schemas.microsoft.com/office/word/2018/wordml/cex" xmlns:w16cid="http://schemas.microsoft.com/office/word/2016/wordml/cid" xmlns:w16="http://schemas.microsoft.com/office/word/2018/wordml" xmlns:w16du="http://schemas.microsoft.com/office/word/2023/wordml/word16du" xmlns:w16sdtdh="http://schemas.microsoft.com/office/word/2020/wordml/sdtdatahash" xmlns:w16sdtfl="http://schemas.microsoft.com/office/word/2024/wordml/sdtformatlock" xmlns:w16se="http://schemas.microsoft.com/office/word/2015/wordml/symex" xmlns:wpg="http://schemas.microsoft.com/office/word/2010/wordprocessingGroup" xmlns:wpi="http://schemas.microsoft.com/office/word/2010/wordprocessingInk" xmlns:wne="http://schemas.microsoft.com/office/word/2006/wordml" xmlns:wps="http://schemas.microsoft.com/office/word/2010/wordprocessingShape" mc:Ignorable="w14 w15 w16se w16cid w16 w16cex w16sdtdh w16sdtfl w16du wp14">
   <w:body>
     <w:p>
       <w:pPr>
@@ -977,7 +977,7 @@
           <w:lang w:val="en-GB" w:eastAsia="en-GB"/>
         </w:rPr>
         <w:drawing>
-          <wp:inline distT="0" distB="0" distL="0" distR="0" wp14:anchorId="31693CC7" wp14:editId="2D4D718A">
+          <wp:inline distT="0" distB="0" distL="0" distR="0" wp14:anchorId="122AC445" wp14:editId="0DB8515A">
             <wp:extent cx="5986707" cy="5283200"/>
             <wp:effectExtent l="0" t="0" r="0" b="0"/>
             <wp:docPr id="1" name="Picture 1"/>
@@ -1369,11 +1369,44 @@
       <w:r>
         <w:rPr>
           <w:rFonts w:ascii="Times New Roman" w:eastAsia="Times New Roman" w:hAnsi="Times New Roman" w:cs="Times New Roman"/>
-          <w:color w:val="000000"/>
-          <w:sz w:val="24"/>
-          <w:szCs w:val="24"/>
-        </w:rPr>
-        <w:t>Manage room information. (The delete action will delete room information in the case this information is not belong to any renting transaction. If the room information is already stored in a booking detail, just change the status.)</w:t>
+          <w:b/>
+          <w:bCs/>
+          <w:color w:val="000000"/>
+          <w:sz w:val="24"/>
+          <w:szCs w:val="24"/>
+          <w:highlight w:val="yellow"/>
+        </w:rPr>
+        <w:t>Manage room information</w:t>
+      </w:r>
+      <w:r>
+        <w:rPr>
+          <w:rFonts w:ascii="Times New Roman" w:eastAsia="Times New Roman" w:hAnsi="Times New Roman" w:cs="Times New Roman"/>
+          <w:color w:val="000000"/>
+          <w:sz w:val="24"/>
+          <w:szCs w:val="24"/>
+        </w:rPr>
+        <w:t xml:space="preserve">. (The delete action will delete room information in the case this information is not belong to any renting transaction. If the room information is already stored in a </w:t>
+      </w:r>
+      <w:r>
+        <w:rPr>
+          <w:rFonts w:ascii="Times New Roman" w:eastAsia="Times New Roman" w:hAnsi="Times New Roman" w:cs="Times New Roman"/>
+          <w:b/>
+          <w:bCs/>
+          <w:color w:val="000000"/>
+          <w:sz w:val="24"/>
+          <w:szCs w:val="24"/>
+          <w:highlight w:val="yellow"/>
+        </w:rPr>
+        <w:t>booking detail</w:t>
+      </w:r>
+      <w:r>
+        <w:rPr>
+          <w:rFonts w:ascii="Times New Roman" w:eastAsia="Times New Roman" w:hAnsi="Times New Roman" w:cs="Times New Roman"/>
+          <w:color w:val="000000"/>
+          <w:sz w:val="24"/>
+          <w:szCs w:val="24"/>
+        </w:rPr>
+        <w:t>, just change the status.)</w:t>
       </w:r>
     </w:p>
     <w:p>
@@ -1396,14 +1429,16 @@
           <w:color w:val="000000"/>
           <w:sz w:val="24"/>
           <w:szCs w:val="24"/>
-        </w:rPr>
-      </w:pPr>
-      <w:r>
-        <w:rPr>
-          <w:rFonts w:ascii="Times New Roman" w:eastAsia="Times New Roman" w:hAnsi="Times New Roman" w:cs="Times New Roman"/>
-          <w:color w:val="000000"/>
-          <w:sz w:val="24"/>
-          <w:szCs w:val="24"/>
+          <w:highlight w:val="yellow"/>
+        </w:rPr>
+      </w:pPr>
+      <w:r>
+        <w:rPr>
+          <w:rFonts w:ascii="Times New Roman" w:eastAsia="Times New Roman" w:hAnsi="Times New Roman" w:cs="Times New Roman"/>
+          <w:color w:val="000000"/>
+          <w:sz w:val="24"/>
+          <w:szCs w:val="24"/>
+          <w:highlight w:val="yellow"/>
         </w:rPr>
         <w:t xml:space="preserve">Manage booking reservation (includes booking details) </w:t>
       </w:r>
@@ -2047,7 +2082,7 @@
           <w:lang w:val="en-GB" w:eastAsia="en-GB"/>
         </w:rPr>
         <w:drawing>
-          <wp:inline distT="0" distB="0" distL="0" distR="0">
+          <wp:inline distT="0" distB="0" distL="0" distR="0" wp14:anchorId="7315ABB4" wp14:editId="21691992">
             <wp:extent cx="4730750" cy="1568450"/>
             <wp:effectExtent l="0" t="0" r="0" b="0"/>
             <wp:docPr id="2" name="Picture 2"/>
@@ -2144,7 +2179,7 @@
 </file>
 
 <file path=word/endnotes.xml><?xml version="1.0" encoding="utf-8"?>
-<w:endnotes xmlns:wpc="http://schemas.microsoft.com/office/word/2010/wordprocessingCanvas" xmlns:cx="http://schemas.microsoft.com/office/drawing/2014/chartex" xmlns:mc="http://schemas.openxmlformats.org/markup-compatibility/2006" xmlns:o="urn:schemas-microsoft-com:office:office" xmlns:r="http://schemas.openxmlformats.org/officeDocument/2006/relationships" xmlns:m="http://schemas.openxmlformats.org/officeDocument/2006/math" xmlns:v="urn:schemas-microsoft-com:vml" xmlns:wp14="http://schemas.microsoft.com/office/word/2010/wordprocessingDrawing" xmlns:wp="http://schemas.openxmlformats.org/drawingml/2006/wordprocessingDrawing" xmlns:w10="urn:schemas-microsoft-com:office:word" xmlns:w="http://schemas.openxmlformats.org/wordprocessingml/2006/main" xmlns:w14="http://schemas.microsoft.com/office/word/2010/wordml" xmlns:w15="http://schemas.microsoft.com/office/word/2012/wordml" xmlns:w16se="http://schemas.microsoft.com/office/word/2015/wordml/symex" xmlns:wpg="http://schemas.microsoft.com/office/word/2010/wordprocessingGroup" xmlns:wpi="http://schemas.microsoft.com/office/word/2010/wordprocessingInk" xmlns:wne="http://schemas.microsoft.com/office/word/2006/wordml" xmlns:wps="http://schemas.microsoft.com/office/word/2010/wordprocessingShape" mc:Ignorable="w14 w15 w16se wp14">
+<w:endnotes xmlns:wpc="http://schemas.microsoft.com/office/word/2010/wordprocessingCanvas" xmlns:cx="http://schemas.microsoft.com/office/drawing/2014/chartex" xmlns:cx1="http://schemas.microsoft.com/office/drawing/2015/9/8/chartex" xmlns:cx2="http://schemas.microsoft.com/office/drawing/2015/10/21/chartex" xmlns:cx3="http://schemas.microsoft.com/office/drawing/2016/5/9/chartex" xmlns:cx4="http://schemas.microsoft.com/office/drawing/2016/5/10/chartex" xmlns:cx5="http://schemas.microsoft.com/office/drawing/2016/5/11/chartex" xmlns:cx6="http://schemas.microsoft.com/office/drawing/2016/5/12/chartex" xmlns:cx7="http://schemas.microsoft.com/office/drawing/2016/5/13/chartex" xmlns:cx8="http://schemas.microsoft.com/office/drawing/2016/5/14/chartex" xmlns:mc="http://schemas.openxmlformats.org/markup-compatibility/2006" xmlns:aink="http://schemas.microsoft.com/office/drawing/2016/ink" xmlns:am3d="http://schemas.microsoft.com/office/drawing/2017/model3d" xmlns:o="urn:schemas-microsoft-com:office:office" xmlns:oel="http://schemas.microsoft.com/office/2019/extlst" xmlns:r="http://schemas.openxmlformats.org/officeDocument/2006/relationships" xmlns:m="http://schemas.openxmlformats.org/officeDocument/2006/math" xmlns:v="urn:schemas-microsoft-com:vml" xmlns:wp14="http://schemas.microsoft.com/office/word/2010/wordprocessingDrawing" xmlns:wp="http://schemas.openxmlformats.org/drawingml/2006/wordprocessingDrawing" xmlns:w10="urn:schemas-microsoft-com:office:word" xmlns:w="http://schemas.openxmlformats.org/wordprocessingml/2006/main" xmlns:w14="http://schemas.microsoft.com/office/word/2010/wordml" xmlns:w15="http://schemas.microsoft.com/office/word/2012/wordml" xmlns:w16cex="http://schemas.microsoft.com/office/word/2018/wordml/cex" xmlns:w16cid="http://schemas.microsoft.com/office/word/2016/wordml/cid" xmlns:w16="http://schemas.microsoft.com/office/word/2018/wordml" xmlns:w16du="http://schemas.microsoft.com/office/word/2023/wordml/word16du" xmlns:w16sdtdh="http://schemas.microsoft.com/office/word/2020/wordml/sdtdatahash" xmlns:w16sdtfl="http://schemas.microsoft.com/office/word/2024/wordml/sdtformatlock" xmlns:w16se="http://schemas.microsoft.com/office/word/2015/wordml/symex" xmlns:wpg="http://schemas.microsoft.com/office/word/2010/wordprocessingGroup" xmlns:wpi="http://schemas.microsoft.com/office/word/2010/wordprocessingInk" xmlns:wne="http://schemas.microsoft.com/office/word/2006/wordml" xmlns:wps="http://schemas.microsoft.com/office/word/2010/wordprocessingShape" mc:Ignorable="w14 w15 w16se w16cid w16 w16cex w16sdtdh w16sdtfl w16du wp14">
   <w:endnote w:type="separator" w:id="-1">
     <w:p>
       <w:pPr>
@@ -2169,7 +2204,7 @@
 </file>
 
 <file path=word/footer1.xml><?xml version="1.0" encoding="utf-8"?>
-<w:ftr xmlns:wpc="http://schemas.microsoft.com/office/word/2010/wordprocessingCanvas" xmlns:cx="http://schemas.microsoft.com/office/drawing/2014/chartex" xmlns:mc="http://schemas.openxmlformats.org/markup-compatibility/2006" xmlns:o="urn:schemas-microsoft-com:office:office" xmlns:r="http://schemas.openxmlformats.org/officeDocument/2006/relationships" xmlns:m="http://schemas.openxmlformats.org/officeDocument/2006/math" xmlns:v="urn:schemas-microsoft-com:vml" xmlns:wp14="http://schemas.microsoft.com/office/word/2010/wordprocessingDrawing" xmlns:wp="http://schemas.openxmlformats.org/drawingml/2006/wordprocessingDrawing" xmlns:w10="urn:schemas-microsoft-com:office:word" xmlns:w="http://schemas.openxmlformats.org/wordprocessingml/2006/main" xmlns:w14="http://schemas.microsoft.com/office/word/2010/wordml" xmlns:w15="http://schemas.microsoft.com/office/word/2012/wordml" xmlns:w16se="http://schemas.microsoft.com/office/word/2015/wordml/symex" xmlns:wpg="http://schemas.microsoft.com/office/word/2010/wordprocessingGroup" xmlns:wpi="http://schemas.microsoft.com/office/word/2010/wordprocessingInk" xmlns:wne="http://schemas.microsoft.com/office/word/2006/wordml" xmlns:wps="http://schemas.microsoft.com/office/word/2010/wordprocessingShape" mc:Ignorable="w14 w15 w16se wp14">
+<w:ftr xmlns:wpc="http://schemas.microsoft.com/office/word/2010/wordprocessingCanvas" xmlns:cx="http://schemas.microsoft.com/office/drawing/2014/chartex" xmlns:cx1="http://schemas.microsoft.com/office/drawing/2015/9/8/chartex" xmlns:cx2="http://schemas.microsoft.com/office/drawing/2015/10/21/chartex" xmlns:cx3="http://schemas.microsoft.com/office/drawing/2016/5/9/chartex" xmlns:cx4="http://schemas.microsoft.com/office/drawing/2016/5/10/chartex" xmlns:cx5="http://schemas.microsoft.com/office/drawing/2016/5/11/chartex" xmlns:cx6="http://schemas.microsoft.com/office/drawing/2016/5/12/chartex" xmlns:cx7="http://schemas.microsoft.com/office/drawing/2016/5/13/chartex" xmlns:cx8="http://schemas.microsoft.com/office/drawing/2016/5/14/chartex" xmlns:mc="http://schemas.openxmlformats.org/markup-compatibility/2006" xmlns:aink="http://schemas.microsoft.com/office/drawing/2016/ink" xmlns:am3d="http://schemas.microsoft.com/office/drawing/2017/model3d" xmlns:o="urn:schemas-microsoft-com:office:office" xmlns:oel="http://schemas.microsoft.com/office/2019/extlst" xmlns:r="http://schemas.openxmlformats.org/officeDocument/2006/relationships" xmlns:m="http://schemas.openxmlformats.org/officeDocument/2006/math" xmlns:v="urn:schemas-microsoft-com:vml" xmlns:wp14="http://schemas.microsoft.com/office/word/2010/wordprocessingDrawing" xmlns:wp="http://schemas.openxmlformats.org/drawingml/2006/wordprocessingDrawing" xmlns:w10="urn:schemas-microsoft-com:office:word" xmlns:w="http://schemas.openxmlformats.org/wordprocessingml/2006/main" xmlns:w14="http://schemas.microsoft.com/office/word/2010/wordml" xmlns:w15="http://schemas.microsoft.com/office/word/2012/wordml" xmlns:w16cex="http://schemas.microsoft.com/office/word/2018/wordml/cex" xmlns:w16cid="http://schemas.microsoft.com/office/word/2016/wordml/cid" xmlns:w16="http://schemas.microsoft.com/office/word/2018/wordml" xmlns:w16du="http://schemas.microsoft.com/office/word/2023/wordml/word16du" xmlns:w16sdtdh="http://schemas.microsoft.com/office/word/2020/wordml/sdtdatahash" xmlns:w16sdtfl="http://schemas.microsoft.com/office/word/2024/wordml/sdtformatlock" xmlns:w16se="http://schemas.microsoft.com/office/word/2015/wordml/symex" xmlns:wpg="http://schemas.microsoft.com/office/word/2010/wordprocessingGroup" xmlns:wpi="http://schemas.microsoft.com/office/word/2010/wordprocessingInk" xmlns:wne="http://schemas.microsoft.com/office/word/2006/wordml" xmlns:wps="http://schemas.microsoft.com/office/word/2010/wordprocessingShape" mc:Ignorable="w14 w15 w16se w16cid w16 w16cex w16sdtdh w16sdtfl w16du wp14">
   <w:p>
     <w:pPr>
       <w:pStyle w:val="Footer"/>
@@ -2179,7 +2214,7 @@
 </file>
 
 <file path=word/footer2.xml><?xml version="1.0" encoding="utf-8"?>
-<w:ftr xmlns:wpc="http://schemas.microsoft.com/office/word/2010/wordprocessingCanvas" xmlns:cx="http://schemas.microsoft.com/office/drawing/2014/chartex" xmlns:mc="http://schemas.openxmlformats.org/markup-compatibility/2006" xmlns:o="urn:schemas-microsoft-com:office:office" xmlns:r="http://schemas.openxmlformats.org/officeDocument/2006/relationships" xmlns:m="http://schemas.openxmlformats.org/officeDocument/2006/math" xmlns:v="urn:schemas-microsoft-com:vml" xmlns:wp14="http://schemas.microsoft.com/office/word/2010/wordprocessingDrawing" xmlns:wp="http://schemas.openxmlformats.org/drawingml/2006/wordprocessingDrawing" xmlns:w10="urn:schemas-microsoft-com:office:word" xmlns:w="http://schemas.openxmlformats.org/wordprocessingml/2006/main" xmlns:w14="http://schemas.microsoft.com/office/word/2010/wordml" xmlns:w15="http://schemas.microsoft.com/office/word/2012/wordml" xmlns:w16se="http://schemas.microsoft.com/office/word/2015/wordml/symex" xmlns:wpg="http://schemas.microsoft.com/office/word/2010/wordprocessingGroup" xmlns:wpi="http://schemas.microsoft.com/office/word/2010/wordprocessingInk" xmlns:wne="http://schemas.microsoft.com/office/word/2006/wordml" xmlns:wps="http://schemas.microsoft.com/office/word/2010/wordprocessingShape" mc:Ignorable="w14 w15 w16se wp14">
+<w:ftr xmlns:wpc="http://schemas.microsoft.com/office/word/2010/wordprocessingCanvas" xmlns:cx="http://schemas.microsoft.com/office/drawing/2014/chartex" xmlns:cx1="http://schemas.microsoft.com/office/drawing/2015/9/8/chartex" xmlns:cx2="http://schemas.microsoft.com/office/drawing/2015/10/21/chartex" xmlns:cx3="http://schemas.microsoft.com/office/drawing/2016/5/9/chartex" xmlns:cx4="http://schemas.microsoft.com/office/drawing/2016/5/10/chartex" xmlns:cx5="http://schemas.microsoft.com/office/drawing/2016/5/11/chartex" xmlns:cx6="http://schemas.microsoft.com/office/drawing/2016/5/12/chartex" xmlns:cx7="http://schemas.microsoft.com/office/drawing/2016/5/13/chartex" xmlns:cx8="http://schemas.microsoft.com/office/drawing/2016/5/14/chartex" xmlns:mc="http://schemas.openxmlformats.org/markup-compatibility/2006" xmlns:aink="http://schemas.microsoft.com/office/drawing/2016/ink" xmlns:am3d="http://schemas.microsoft.com/office/drawing/2017/model3d" xmlns:o="urn:schemas-microsoft-com:office:office" xmlns:oel="http://schemas.microsoft.com/office/2019/extlst" xmlns:r="http://schemas.openxmlformats.org/officeDocument/2006/relationships" xmlns:m="http://schemas.openxmlformats.org/officeDocument/2006/math" xmlns:v="urn:schemas-microsoft-com:vml" xmlns:wp14="http://schemas.microsoft.com/office/word/2010/wordprocessingDrawing" xmlns:wp="http://schemas.openxmlformats.org/drawingml/2006/wordprocessingDrawing" xmlns:w10="urn:schemas-microsoft-com:office:word" xmlns:w="http://schemas.openxmlformats.org/wordprocessingml/2006/main" xmlns:w14="http://schemas.microsoft.com/office/word/2010/wordml" xmlns:w15="http://schemas.microsoft.com/office/word/2012/wordml" xmlns:w16cex="http://schemas.microsoft.com/office/word/2018/wordml/cex" xmlns:w16cid="http://schemas.microsoft.com/office/word/2016/wordml/cid" xmlns:w16="http://schemas.microsoft.com/office/word/2018/wordml" xmlns:w16du="http://schemas.microsoft.com/office/word/2023/wordml/word16du" xmlns:w16sdtdh="http://schemas.microsoft.com/office/word/2020/wordml/sdtdatahash" xmlns:w16sdtfl="http://schemas.microsoft.com/office/word/2024/wordml/sdtformatlock" xmlns:w16se="http://schemas.microsoft.com/office/word/2015/wordml/symex" xmlns:wpg="http://schemas.microsoft.com/office/word/2010/wordprocessingGroup" xmlns:wpi="http://schemas.microsoft.com/office/word/2010/wordprocessingInk" xmlns:wne="http://schemas.microsoft.com/office/word/2006/wordml" xmlns:wps="http://schemas.microsoft.com/office/word/2010/wordprocessingShape" mc:Ignorable="w14 w15 w16se w16cid w16 w16cex w16sdtdh w16sdtfl w16du wp14">
   <w:p>
     <w:pPr>
       <w:pBdr>
@@ -2267,7 +2302,7 @@
 </file>
 
 <file path=word/footer3.xml><?xml version="1.0" encoding="utf-8"?>
-<w:ftr xmlns:wpc="http://schemas.microsoft.com/office/word/2010/wordprocessingCanvas" xmlns:cx="http://schemas.microsoft.com/office/drawing/2014/chartex" xmlns:mc="http://schemas.openxmlformats.org/markup-compatibility/2006" xmlns:o="urn:schemas-microsoft-com:office:office" xmlns:r="http://schemas.openxmlformats.org/officeDocument/2006/relationships" xmlns:m="http://schemas.openxmlformats.org/officeDocument/2006/math" xmlns:v="urn:schemas-microsoft-com:vml" xmlns:wp14="http://schemas.microsoft.com/office/word/2010/wordprocessingDrawing" xmlns:wp="http://schemas.openxmlformats.org/drawingml/2006/wordprocessingDrawing" xmlns:w10="urn:schemas-microsoft-com:office:word" xmlns:w="http://schemas.openxmlformats.org/wordprocessingml/2006/main" xmlns:w14="http://schemas.microsoft.com/office/word/2010/wordml" xmlns:w15="http://schemas.microsoft.com/office/word/2012/wordml" xmlns:w16se="http://schemas.microsoft.com/office/word/2015/wordml/symex" xmlns:wpg="http://schemas.microsoft.com/office/word/2010/wordprocessingGroup" xmlns:wpi="http://schemas.microsoft.com/office/word/2010/wordprocessingInk" xmlns:wne="http://schemas.microsoft.com/office/word/2006/wordml" xmlns:wps="http://schemas.microsoft.com/office/word/2010/wordprocessingShape" mc:Ignorable="w14 w15 w16se wp14">
+<w:ftr xmlns:wpc="http://schemas.microsoft.com/office/word/2010/wordprocessingCanvas" xmlns:cx="http://schemas.microsoft.com/office/drawing/2014/chartex" xmlns:cx1="http://schemas.microsoft.com/office/drawing/2015/9/8/chartex" xmlns:cx2="http://schemas.microsoft.com/office/drawing/2015/10/21/chartex" xmlns:cx3="http://schemas.microsoft.com/office/drawing/2016/5/9/chartex" xmlns:cx4="http://schemas.microsoft.com/office/drawing/2016/5/10/chartex" xmlns:cx5="http://schemas.microsoft.com/office/drawing/2016/5/11/chartex" xmlns:cx6="http://schemas.microsoft.com/office/drawing/2016/5/12/chartex" xmlns:cx7="http://schemas.microsoft.com/office/drawing/2016/5/13/chartex" xmlns:cx8="http://schemas.microsoft.com/office/drawing/2016/5/14/chartex" xmlns:mc="http://schemas.openxmlformats.org/markup-compatibility/2006" xmlns:aink="http://schemas.microsoft.com/office/drawing/2016/ink" xmlns:am3d="http://schemas.microsoft.com/office/drawing/2017/model3d" xmlns:o="urn:schemas-microsoft-com:office:office" xmlns:oel="http://schemas.microsoft.com/office/2019/extlst" xmlns:r="http://schemas.openxmlformats.org/officeDocument/2006/relationships" xmlns:m="http://schemas.openxmlformats.org/officeDocument/2006/math" xmlns:v="urn:schemas-microsoft-com:vml" xmlns:wp14="http://schemas.microsoft.com/office/word/2010/wordprocessingDrawing" xmlns:wp="http://schemas.openxmlformats.org/drawingml/2006/wordprocessingDrawing" xmlns:w10="urn:schemas-microsoft-com:office:word" xmlns:w="http://schemas.openxmlformats.org/wordprocessingml/2006/main" xmlns:w14="http://schemas.microsoft.com/office/word/2010/wordml" xmlns:w15="http://schemas.microsoft.com/office/word/2012/wordml" xmlns:w16cex="http://schemas.microsoft.com/office/word/2018/wordml/cex" xmlns:w16cid="http://schemas.microsoft.com/office/word/2016/wordml/cid" xmlns:w16="http://schemas.microsoft.com/office/word/2018/wordml" xmlns:w16du="http://schemas.microsoft.com/office/word/2023/wordml/word16du" xmlns:w16sdtdh="http://schemas.microsoft.com/office/word/2020/wordml/sdtdatahash" xmlns:w16sdtfl="http://schemas.microsoft.com/office/word/2024/wordml/sdtformatlock" xmlns:w16se="http://schemas.microsoft.com/office/word/2015/wordml/symex" xmlns:wpg="http://schemas.microsoft.com/office/word/2010/wordprocessingGroup" xmlns:wpi="http://schemas.microsoft.com/office/word/2010/wordprocessingInk" xmlns:wne="http://schemas.microsoft.com/office/word/2006/wordml" xmlns:wps="http://schemas.microsoft.com/office/word/2010/wordprocessingShape" mc:Ignorable="w14 w15 w16se w16cid w16 w16cex w16sdtdh w16sdtfl w16du wp14">
   <w:p>
     <w:pPr>
       <w:pStyle w:val="Footer"/>
@@ -2277,7 +2312,7 @@
 </file>
 
 <file path=word/footnotes.xml><?xml version="1.0" encoding="utf-8"?>
-<w:footnotes xmlns:wpc="http://schemas.microsoft.com/office/word/2010/wordprocessingCanvas" xmlns:cx="http://schemas.microsoft.com/office/drawing/2014/chartex" xmlns:mc="http://schemas.openxmlformats.org/markup-compatibility/2006" xmlns:o="urn:schemas-microsoft-com:office:office" xmlns:r="http://schemas.openxmlformats.org/officeDocument/2006/relationships" xmlns:m="http://schemas.openxmlformats.org/officeDocument/2006/math" xmlns:v="urn:schemas-microsoft-com:vml" xmlns:wp14="http://schemas.microsoft.com/office/word/2010/wordprocessingDrawing" xmlns:wp="http://schemas.openxmlformats.org/drawingml/2006/wordprocessingDrawing" xmlns:w10="urn:schemas-microsoft-com:office:word" xmlns:w="http://schemas.openxmlformats.org/wordprocessingml/2006/main" xmlns:w14="http://schemas.microsoft.com/office/word/2010/wordml" xmlns:w15="http://schemas.microsoft.com/office/word/2012/wordml" xmlns:w16se="http://schemas.microsoft.com/office/word/2015/wordml/symex" xmlns:wpg="http://schemas.microsoft.com/office/word/2010/wordprocessingGroup" xmlns:wpi="http://schemas.microsoft.com/office/word/2010/wordprocessingInk" xmlns:wne="http://schemas.microsoft.com/office/word/2006/wordml" xmlns:wps="http://schemas.microsoft.com/office/word/2010/wordprocessingShape" mc:Ignorable="w14 w15 w16se wp14">
+<w:footnotes xmlns:wpc="http://schemas.microsoft.com/office/word/2010/wordprocessingCanvas" xmlns:cx="http://schemas.microsoft.com/office/drawing/2014/chartex" xmlns:cx1="http://schemas.microsoft.com/office/drawing/2015/9/8/chartex" xmlns:cx2="http://schemas.microsoft.com/office/drawing/2015/10/21/chartex" xmlns:cx3="http://schemas.microsoft.com/office/drawing/2016/5/9/chartex" xmlns:cx4="http://schemas.microsoft.com/office/drawing/2016/5/10/chartex" xmlns:cx5="http://schemas.microsoft.com/office/drawing/2016/5/11/chartex" xmlns:cx6="http://schemas.microsoft.com/office/drawing/2016/5/12/chartex" xmlns:cx7="http://schemas.microsoft.com/office/drawing/2016/5/13/chartex" xmlns:cx8="http://schemas.microsoft.com/office/drawing/2016/5/14/chartex" xmlns:mc="http://schemas.openxmlformats.org/markup-compatibility/2006" xmlns:aink="http://schemas.microsoft.com/office/drawing/2016/ink" xmlns:am3d="http://schemas.microsoft.com/office/drawing/2017/model3d" xmlns:o="urn:schemas-microsoft-com:office:office" xmlns:oel="http://schemas.microsoft.com/office/2019/extlst" xmlns:r="http://schemas.openxmlformats.org/officeDocument/2006/relationships" xmlns:m="http://schemas.openxmlformats.org/officeDocument/2006/math" xmlns:v="urn:schemas-microsoft-com:vml" xmlns:wp14="http://schemas.microsoft.com/office/word/2010/wordprocessingDrawing" xmlns:wp="http://schemas.openxmlformats.org/drawingml/2006/wordprocessingDrawing" xmlns:w10="urn:schemas-microsoft-com:office:word" xmlns:w="http://schemas.openxmlformats.org/wordprocessingml/2006/main" xmlns:w14="http://schemas.microsoft.com/office/word/2010/wordml" xmlns:w15="http://schemas.microsoft.com/office/word/2012/wordml" xmlns:w16cex="http://schemas.microsoft.com/office/word/2018/wordml/cex" xmlns:w16cid="http://schemas.microsoft.com/office/word/2016/wordml/cid" xmlns:w16="http://schemas.microsoft.com/office/word/2018/wordml" xmlns:w16du="http://schemas.microsoft.com/office/word/2023/wordml/word16du" xmlns:w16sdtdh="http://schemas.microsoft.com/office/word/2020/wordml/sdtdatahash" xmlns:w16sdtfl="http://schemas.microsoft.com/office/word/2024/wordml/sdtformatlock" xmlns:w16se="http://schemas.microsoft.com/office/word/2015/wordml/symex" xmlns:wpg="http://schemas.microsoft.com/office/word/2010/wordprocessingGroup" xmlns:wpi="http://schemas.microsoft.com/office/word/2010/wordprocessingInk" xmlns:wne="http://schemas.microsoft.com/office/word/2006/wordml" xmlns:wps="http://schemas.microsoft.com/office/word/2010/wordprocessingShape" mc:Ignorable="w14 w15 w16se w16cid w16 w16cex w16sdtdh w16sdtfl w16du wp14">
   <w:footnote w:type="separator" w:id="-1">
     <w:p>
       <w:pPr>
@@ -2302,7 +2337,7 @@
 </file>
 
 <file path=word/header1.xml><?xml version="1.0" encoding="utf-8"?>
-<w:hdr xmlns:wpc="http://schemas.microsoft.com/office/word/2010/wordprocessingCanvas" xmlns:cx="http://schemas.microsoft.com/office/drawing/2014/chartex" xmlns:mc="http://schemas.openxmlformats.org/markup-compatibility/2006" xmlns:o="urn:schemas-microsoft-com:office:office" xmlns:r="http://schemas.openxmlformats.org/officeDocument/2006/relationships" xmlns:m="http://schemas.openxmlformats.org/officeDocument/2006/math" xmlns:v="urn:schemas-microsoft-com:vml" xmlns:wp14="http://schemas.microsoft.com/office/word/2010/wordprocessingDrawing" xmlns:wp="http://schemas.openxmlformats.org/drawingml/2006/wordprocessingDrawing" xmlns:w10="urn:schemas-microsoft-com:office:word" xmlns:w="http://schemas.openxmlformats.org/wordprocessingml/2006/main" xmlns:w14="http://schemas.microsoft.com/office/word/2010/wordml" xmlns:w15="http://schemas.microsoft.com/office/word/2012/wordml" xmlns:w16se="http://schemas.microsoft.com/office/word/2015/wordml/symex" xmlns:wpg="http://schemas.microsoft.com/office/word/2010/wordprocessingGroup" xmlns:wpi="http://schemas.microsoft.com/office/word/2010/wordprocessingInk" xmlns:wne="http://schemas.microsoft.com/office/word/2006/wordml" xmlns:wps="http://schemas.microsoft.com/office/word/2010/wordprocessingShape" mc:Ignorable="w14 w15 w16se wp14">
+<w:hdr xmlns:wpc="http://schemas.microsoft.com/office/word/2010/wordprocessingCanvas" xmlns:cx="http://schemas.microsoft.com/office/drawing/2014/chartex" xmlns:cx1="http://schemas.microsoft.com/office/drawing/2015/9/8/chartex" xmlns:cx2="http://schemas.microsoft.com/office/drawing/2015/10/21/chartex" xmlns:cx3="http://schemas.microsoft.com/office/drawing/2016/5/9/chartex" xmlns:cx4="http://schemas.microsoft.com/office/drawing/2016/5/10/chartex" xmlns:cx5="http://schemas.microsoft.com/office/drawing/2016/5/11/chartex" xmlns:cx6="http://schemas.microsoft.com/office/drawing/2016/5/12/chartex" xmlns:cx7="http://schemas.microsoft.com/office/drawing/2016/5/13/chartex" xmlns:cx8="http://schemas.microsoft.com/office/drawing/2016/5/14/chartex" xmlns:mc="http://schemas.openxmlformats.org/markup-compatibility/2006" xmlns:aink="http://schemas.microsoft.com/office/drawing/2016/ink" xmlns:am3d="http://schemas.microsoft.com/office/drawing/2017/model3d" xmlns:o="urn:schemas-microsoft-com:office:office" xmlns:oel="http://schemas.microsoft.com/office/2019/extlst" xmlns:r="http://schemas.openxmlformats.org/officeDocument/2006/relationships" xmlns:m="http://schemas.openxmlformats.org/officeDocument/2006/math" xmlns:v="urn:schemas-microsoft-com:vml" xmlns:wp14="http://schemas.microsoft.com/office/word/2010/wordprocessingDrawing" xmlns:wp="http://schemas.openxmlformats.org/drawingml/2006/wordprocessingDrawing" xmlns:w10="urn:schemas-microsoft-com:office:word" xmlns:w="http://schemas.openxmlformats.org/wordprocessingml/2006/main" xmlns:w14="http://schemas.microsoft.com/office/word/2010/wordml" xmlns:w15="http://schemas.microsoft.com/office/word/2012/wordml" xmlns:w16cex="http://schemas.microsoft.com/office/word/2018/wordml/cex" xmlns:w16cid="http://schemas.microsoft.com/office/word/2016/wordml/cid" xmlns:w16="http://schemas.microsoft.com/office/word/2018/wordml" xmlns:w16du="http://schemas.microsoft.com/office/word/2023/wordml/word16du" xmlns:w16sdtdh="http://schemas.microsoft.com/office/word/2020/wordml/sdtdatahash" xmlns:w16sdtfl="http://schemas.microsoft.com/office/word/2024/wordml/sdtformatlock" xmlns:w16se="http://schemas.microsoft.com/office/word/2015/wordml/symex" xmlns:wpg="http://schemas.microsoft.com/office/word/2010/wordprocessingGroup" xmlns:wpi="http://schemas.microsoft.com/office/word/2010/wordprocessingInk" xmlns:wne="http://schemas.microsoft.com/office/word/2006/wordml" xmlns:wps="http://schemas.microsoft.com/office/word/2010/wordprocessingShape" mc:Ignorable="w14 w15 w16se w16cid w16 w16cex w16sdtdh w16sdtfl w16du wp14">
   <w:p>
     <w:pPr>
       <w:pStyle w:val="Header"/>
@@ -2312,7 +2347,7 @@
 </file>
 
 <file path=word/header2.xml><?xml version="1.0" encoding="utf-8"?>
-<w:hdr xmlns:wpc="http://schemas.microsoft.com/office/word/2010/wordprocessingCanvas" xmlns:cx="http://schemas.microsoft.com/office/drawing/2014/chartex" xmlns:mc="http://schemas.openxmlformats.org/markup-compatibility/2006" xmlns:o="urn:schemas-microsoft-com:office:office" xmlns:r="http://schemas.openxmlformats.org/officeDocument/2006/relationships" xmlns:m="http://schemas.openxmlformats.org/officeDocument/2006/math" xmlns:v="urn:schemas-microsoft-com:vml" xmlns:wp14="http://schemas.microsoft.com/office/word/2010/wordprocessingDrawing" xmlns:wp="http://schemas.openxmlformats.org/drawingml/2006/wordprocessingDrawing" xmlns:w10="urn:schemas-microsoft-com:office:word" xmlns:w="http://schemas.openxmlformats.org/wordprocessingml/2006/main" xmlns:w14="http://schemas.microsoft.com/office/word/2010/wordml" xmlns:w15="http://schemas.microsoft.com/office/word/2012/wordml" xmlns:w16se="http://schemas.microsoft.com/office/word/2015/wordml/symex" xmlns:wpg="http://schemas.microsoft.com/office/word/2010/wordprocessingGroup" xmlns:wpi="http://schemas.microsoft.com/office/word/2010/wordprocessingInk" xmlns:wne="http://schemas.microsoft.com/office/word/2006/wordml" xmlns:wps="http://schemas.microsoft.com/office/word/2010/wordprocessingShape" mc:Ignorable="w14 w15 w16se wp14">
+<w:hdr xmlns:wpc="http://schemas.microsoft.com/office/word/2010/wordprocessingCanvas" xmlns:cx="http://schemas.microsoft.com/office/drawing/2014/chartex" xmlns:cx1="http://schemas.microsoft.com/office/drawing/2015/9/8/chartex" xmlns:cx2="http://schemas.microsoft.com/office/drawing/2015/10/21/chartex" xmlns:cx3="http://schemas.microsoft.com/office/drawing/2016/5/9/chartex" xmlns:cx4="http://schemas.microsoft.com/office/drawing/2016/5/10/chartex" xmlns:cx5="http://schemas.microsoft.com/office/drawing/2016/5/11/chartex" xmlns:cx6="http://schemas.microsoft.com/office/drawing/2016/5/12/chartex" xmlns:cx7="http://schemas.microsoft.com/office/drawing/2016/5/13/chartex" xmlns:cx8="http://schemas.microsoft.com/office/drawing/2016/5/14/chartex" xmlns:mc="http://schemas.openxmlformats.org/markup-compatibility/2006" xmlns:aink="http://schemas.microsoft.com/office/drawing/2016/ink" xmlns:am3d="http://schemas.microsoft.com/office/drawing/2017/model3d" xmlns:o="urn:schemas-microsoft-com:office:office" xmlns:oel="http://schemas.microsoft.com/office/2019/extlst" xmlns:r="http://schemas.openxmlformats.org/officeDocument/2006/relationships" xmlns:m="http://schemas.openxmlformats.org/officeDocument/2006/math" xmlns:v="urn:schemas-microsoft-com:vml" xmlns:wp14="http://schemas.microsoft.com/office/word/2010/wordprocessingDrawing" xmlns:wp="http://schemas.openxmlformats.org/drawingml/2006/wordprocessingDrawing" xmlns:w10="urn:schemas-microsoft-com:office:word" xmlns:w="http://schemas.openxmlformats.org/wordprocessingml/2006/main" xmlns:w14="http://schemas.microsoft.com/office/word/2010/wordml" xmlns:w15="http://schemas.microsoft.com/office/word/2012/wordml" xmlns:w16cex="http://schemas.microsoft.com/office/word/2018/wordml/cex" xmlns:w16cid="http://schemas.microsoft.com/office/word/2016/wordml/cid" xmlns:w16="http://schemas.microsoft.com/office/word/2018/wordml" xmlns:w16du="http://schemas.microsoft.com/office/word/2023/wordml/word16du" xmlns:w16sdtdh="http://schemas.microsoft.com/office/word/2020/wordml/sdtdatahash" xmlns:w16sdtfl="http://schemas.microsoft.com/office/word/2024/wordml/sdtformatlock" xmlns:w16se="http://schemas.microsoft.com/office/word/2015/wordml/symex" xmlns:wpg="http://schemas.microsoft.com/office/word/2010/wordprocessingGroup" xmlns:wpi="http://schemas.microsoft.com/office/word/2010/wordprocessingInk" xmlns:wne="http://schemas.microsoft.com/office/word/2006/wordml" xmlns:wps="http://schemas.microsoft.com/office/word/2010/wordprocessingShape" mc:Ignorable="w14 w15 w16se w16cid w16 w16cex w16sdtdh w16sdtfl w16du wp14">
   <w:p>
     <w:pPr>
       <w:pBdr>
@@ -2331,14 +2366,14 @@
         <w:color w:val="000000"/>
       </w:rPr>
     </w:pPr>
-    <w:bookmarkStart w:id="1" w:name="_GoBack"/>
     <w:r>
       <w:rPr>
+        <w:noProof/>
         <w:color w:val="000000"/>
         <w:lang w:val="en-GB"/>
       </w:rPr>
       <w:drawing>
-        <wp:anchor distT="0" distB="0" distL="114300" distR="114300" simplePos="0" relativeHeight="251661312" behindDoc="0" locked="0" layoutInCell="1" allowOverlap="1" wp14:anchorId="01DA9324" wp14:editId="394B8D57">
+        <wp:anchor distT="0" distB="0" distL="114300" distR="114300" simplePos="0" relativeHeight="251661312" behindDoc="0" locked="0" layoutInCell="1" allowOverlap="1" wp14:anchorId="4F2A4E64" wp14:editId="250E208E">
           <wp:simplePos x="0" y="0"/>
           <wp:positionH relativeFrom="column">
             <wp:posOffset>-50800</wp:posOffset>
@@ -2405,14 +2440,13 @@
         </wp:anchor>
       </w:drawing>
     </w:r>
-    <w:bookmarkEnd w:id="1"/>
     <w:r>
       <w:rPr>
         <w:noProof/>
         <w:lang w:val="en-GB" w:eastAsia="en-GB"/>
       </w:rPr>
       <w:drawing>
-        <wp:anchor distT="0" distB="0" distL="114300" distR="114300" simplePos="0" relativeHeight="251659264" behindDoc="0" locked="0" layoutInCell="1" hidden="0" allowOverlap="1" wp14:anchorId="48E56D74" wp14:editId="24A4C5B2">
+        <wp:anchor distT="0" distB="0" distL="114300" distR="114300" simplePos="0" relativeHeight="251659264" behindDoc="0" locked="0" layoutInCell="1" hidden="0" allowOverlap="1" wp14:anchorId="2A03B357" wp14:editId="6B03DC95">
           <wp:simplePos x="0" y="0"/>
           <wp:positionH relativeFrom="column">
             <wp:posOffset>4267200</wp:posOffset>
@@ -2460,7 +2494,7 @@
 </file>
 
 <file path=word/header3.xml><?xml version="1.0" encoding="utf-8"?>
-<w:hdr xmlns:wpc="http://schemas.microsoft.com/office/word/2010/wordprocessingCanvas" xmlns:cx="http://schemas.microsoft.com/office/drawing/2014/chartex" xmlns:mc="http://schemas.openxmlformats.org/markup-compatibility/2006" xmlns:o="urn:schemas-microsoft-com:office:office" xmlns:r="http://schemas.openxmlformats.org/officeDocument/2006/relationships" xmlns:m="http://schemas.openxmlformats.org/officeDocument/2006/math" xmlns:v="urn:schemas-microsoft-com:vml" xmlns:wp14="http://schemas.microsoft.com/office/word/2010/wordprocessingDrawing" xmlns:wp="http://schemas.openxmlformats.org/drawingml/2006/wordprocessingDrawing" xmlns:w10="urn:schemas-microsoft-com:office:word" xmlns:w="http://schemas.openxmlformats.org/wordprocessingml/2006/main" xmlns:w14="http://schemas.microsoft.com/office/word/2010/wordml" xmlns:w15="http://schemas.microsoft.com/office/word/2012/wordml" xmlns:w16se="http://schemas.microsoft.com/office/word/2015/wordml/symex" xmlns:wpg="http://schemas.microsoft.com/office/word/2010/wordprocessingGroup" xmlns:wpi="http://schemas.microsoft.com/office/word/2010/wordprocessingInk" xmlns:wne="http://schemas.microsoft.com/office/word/2006/wordml" xmlns:wps="http://schemas.microsoft.com/office/word/2010/wordprocessingShape" mc:Ignorable="w14 w15 w16se wp14">
+<w:hdr xmlns:wpc="http://schemas.microsoft.com/office/word/2010/wordprocessingCanvas" xmlns:cx="http://schemas.microsoft.com/office/drawing/2014/chartex" xmlns:cx1="http://schemas.microsoft.com/office/drawing/2015/9/8/chartex" xmlns:cx2="http://schemas.microsoft.com/office/drawing/2015/10/21/chartex" xmlns:cx3="http://schemas.microsoft.com/office/drawing/2016/5/9/chartex" xmlns:cx4="http://schemas.microsoft.com/office/drawing/2016/5/10/chartex" xmlns:cx5="http://schemas.microsoft.com/office/drawing/2016/5/11/chartex" xmlns:cx6="http://schemas.microsoft.com/office/drawing/2016/5/12/chartex" xmlns:cx7="http://schemas.microsoft.com/office/drawing/2016/5/13/chartex" xmlns:cx8="http://schemas.microsoft.com/office/drawing/2016/5/14/chartex" xmlns:mc="http://schemas.openxmlformats.org/markup-compatibility/2006" xmlns:aink="http://schemas.microsoft.com/office/drawing/2016/ink" xmlns:am3d="http://schemas.microsoft.com/office/drawing/2017/model3d" xmlns:o="urn:schemas-microsoft-com:office:office" xmlns:oel="http://schemas.microsoft.com/office/2019/extlst" xmlns:r="http://schemas.openxmlformats.org/officeDocument/2006/relationships" xmlns:m="http://schemas.openxmlformats.org/officeDocument/2006/math" xmlns:v="urn:schemas-microsoft-com:vml" xmlns:wp14="http://schemas.microsoft.com/office/word/2010/wordprocessingDrawing" xmlns:wp="http://schemas.openxmlformats.org/drawingml/2006/wordprocessingDrawing" xmlns:w10="urn:schemas-microsoft-com:office:word" xmlns:w="http://schemas.openxmlformats.org/wordprocessingml/2006/main" xmlns:w14="http://schemas.microsoft.com/office/word/2010/wordml" xmlns:w15="http://schemas.microsoft.com/office/word/2012/wordml" xmlns:w16cex="http://schemas.microsoft.com/office/word/2018/wordml/cex" xmlns:w16cid="http://schemas.microsoft.com/office/word/2016/wordml/cid" xmlns:w16="http://schemas.microsoft.com/office/word/2018/wordml" xmlns:w16du="http://schemas.microsoft.com/office/word/2023/wordml/word16du" xmlns:w16sdtdh="http://schemas.microsoft.com/office/word/2020/wordml/sdtdatahash" xmlns:w16sdtfl="http://schemas.microsoft.com/office/word/2024/wordml/sdtformatlock" xmlns:w16se="http://schemas.microsoft.com/office/word/2015/wordml/symex" xmlns:wpg="http://schemas.microsoft.com/office/word/2010/wordprocessingGroup" xmlns:wpi="http://schemas.microsoft.com/office/word/2010/wordprocessingInk" xmlns:wne="http://schemas.microsoft.com/office/word/2006/wordml" xmlns:wps="http://schemas.microsoft.com/office/word/2010/wordprocessingShape" mc:Ignorable="w14 w15 w16se w16cid w16 w16cex w16sdtdh w16sdtfl w16du wp14">
   <w:p>
     <w:pPr>
       <w:pStyle w:val="Header"/>
@@ -2470,7 +2504,7 @@
 </file>
 
 <file path=word/numbering.xml><?xml version="1.0" encoding="utf-8"?>
-<w:numbering xmlns:wpc="http://schemas.microsoft.com/office/word/2010/wordprocessingCanvas" xmlns:cx="http://schemas.microsoft.com/office/drawing/2014/chartex" xmlns:mc="http://schemas.openxmlformats.org/markup-compatibility/2006" xmlns:o="urn:schemas-microsoft-com:office:office" xmlns:r="http://schemas.openxmlformats.org/officeDocument/2006/relationships" xmlns:m="http://schemas.openxmlformats.org/officeDocument/2006/math" xmlns:v="urn:schemas-microsoft-com:vml" xmlns:wp14="http://schemas.microsoft.com/office/word/2010/wordprocessingDrawing" xmlns:wp="http://schemas.openxmlformats.org/drawingml/2006/wordprocessingDrawing" xmlns:w10="urn:schemas-microsoft-com:office:word" xmlns:w="http://schemas.openxmlformats.org/wordprocessingml/2006/main" xmlns:w14="http://schemas.microsoft.com/office/word/2010/wordml" xmlns:w15="http://schemas.microsoft.com/office/word/2012/wordml" xmlns:w16se="http://schemas.microsoft.com/office/word/2015/wordml/symex" xmlns:wpg="http://schemas.microsoft.com/office/word/2010/wordprocessingGroup" xmlns:wpi="http://schemas.microsoft.com/office/word/2010/wordprocessingInk" xmlns:wne="http://schemas.microsoft.com/office/word/2006/wordml" xmlns:wps="http://schemas.microsoft.com/office/word/2010/wordprocessingShape" mc:Ignorable="w14 w15 w16se wp14">
+<w:numbering xmlns:wpc="http://schemas.microsoft.com/office/word/2010/wordprocessingCanvas" xmlns:cx="http://schemas.microsoft.com/office/drawing/2014/chartex" xmlns:cx1="http://schemas.microsoft.com/office/drawing/2015/9/8/chartex" xmlns:cx2="http://schemas.microsoft.com/office/drawing/2015/10/21/chartex" xmlns:cx3="http://schemas.microsoft.com/office/drawing/2016/5/9/chartex" xmlns:cx4="http://schemas.microsoft.com/office/drawing/2016/5/10/chartex" xmlns:cx5="http://schemas.microsoft.com/office/drawing/2016/5/11/chartex" xmlns:cx6="http://schemas.microsoft.com/office/drawing/2016/5/12/chartex" xmlns:cx7="http://schemas.microsoft.com/office/drawing/2016/5/13/chartex" xmlns:cx8="http://schemas.microsoft.com/office/drawing/2016/5/14/chartex" xmlns:mc="http://schemas.openxmlformats.org/markup-compatibility/2006" xmlns:aink="http://schemas.microsoft.com/office/drawing/2016/ink" xmlns:am3d="http://schemas.microsoft.com/office/drawing/2017/model3d" xmlns:o="urn:schemas-microsoft-com:office:office" xmlns:oel="http://schemas.microsoft.com/office/2019/extlst" xmlns:r="http://schemas.openxmlformats.org/officeDocument/2006/relationships" xmlns:m="http://schemas.openxmlformats.org/officeDocument/2006/math" xmlns:v="urn:schemas-microsoft-com:vml" xmlns:wp14="http://schemas.microsoft.com/office/word/2010/wordprocessingDrawing" xmlns:wp="http://schemas.openxmlformats.org/drawingml/2006/wordprocessingDrawing" xmlns:w10="urn:schemas-microsoft-com:office:word" xmlns:w="http://schemas.openxmlformats.org/wordprocessingml/2006/main" xmlns:w14="http://schemas.microsoft.com/office/word/2010/wordml" xmlns:w15="http://schemas.microsoft.com/office/word/2012/wordml" xmlns:w16cex="http://schemas.microsoft.com/office/word/2018/wordml/cex" xmlns:w16cid="http://schemas.microsoft.com/office/word/2016/wordml/cid" xmlns:w16="http://schemas.microsoft.com/office/word/2018/wordml" xmlns:w16du="http://schemas.microsoft.com/office/word/2023/wordml/word16du" xmlns:w16sdtdh="http://schemas.microsoft.com/office/word/2020/wordml/sdtdatahash" xmlns:w16sdtfl="http://schemas.microsoft.com/office/word/2024/wordml/sdtformatlock" xmlns:w16se="http://schemas.microsoft.com/office/word/2015/wordml/symex" xmlns:wpg="http://schemas.microsoft.com/office/word/2010/wordprocessingGroup" xmlns:wpi="http://schemas.microsoft.com/office/word/2010/wordprocessingInk" xmlns:wne="http://schemas.microsoft.com/office/word/2006/wordml" xmlns:wps="http://schemas.microsoft.com/office/word/2010/wordprocessingShape" mc:Ignorable="w14 w15 w16se w16cid w16 w16cex w16sdtdh w16sdtfl w16du wp14">
   <w:abstractNum w:abstractNumId="0" w15:restartNumberingAfterBreak="0">
     <w:nsid w:val="214762DD"/>
     <w:multiLevelType w:val="multilevel"/>
@@ -2925,23 +2959,23 @@
       </w:rPr>
     </w:lvl>
   </w:abstractNum>
-  <w:num w:numId="1">
+  <w:num w:numId="1" w16cid:durableId="286005868">
     <w:abstractNumId w:val="0"/>
   </w:num>
-  <w:num w:numId="2">
+  <w:num w:numId="2" w16cid:durableId="2048412101">
     <w:abstractNumId w:val="2"/>
   </w:num>
-  <w:num w:numId="3">
+  <w:num w:numId="3" w16cid:durableId="892234197">
     <w:abstractNumId w:val="1"/>
   </w:num>
-  <w:num w:numId="4">
+  <w:num w:numId="4" w16cid:durableId="485980176">
     <w:abstractNumId w:val="3"/>
   </w:num>
 </w:numbering>
 </file>
 
 <file path=word/styles.xml><?xml version="1.0" encoding="utf-8"?>
-<w:styles xmlns:mc="http://schemas.openxmlformats.org/markup-compatibility/2006" xmlns:r="http://schemas.openxmlformats.org/officeDocument/2006/relationships" xmlns:w="http://schemas.openxmlformats.org/wordprocessingml/2006/main" xmlns:w14="http://schemas.microsoft.com/office/word/2010/wordml" xmlns:w15="http://schemas.microsoft.com/office/word/2012/wordml" xmlns:w16se="http://schemas.microsoft.com/office/word/2015/wordml/symex" mc:Ignorable="w14 w15 w16se">
+<w:styles xmlns:mc="http://schemas.openxmlformats.org/markup-compatibility/2006" xmlns:r="http://schemas.openxmlformats.org/officeDocument/2006/relationships" xmlns:w="http://schemas.openxmlformats.org/wordprocessingml/2006/main" xmlns:w14="http://schemas.microsoft.com/office/word/2010/wordml" xmlns:w15="http://schemas.microsoft.com/office/word/2012/wordml" xmlns:w16cex="http://schemas.microsoft.com/office/word/2018/wordml/cex" xmlns:w16cid="http://schemas.microsoft.com/office/word/2016/wordml/cid" xmlns:w16="http://schemas.microsoft.com/office/word/2018/wordml" xmlns:w16du="http://schemas.microsoft.com/office/word/2023/wordml/word16du" xmlns:w16sdtdh="http://schemas.microsoft.com/office/word/2020/wordml/sdtdatahash" xmlns:w16sdtfl="http://schemas.microsoft.com/office/word/2024/wordml/sdtformatlock" xmlns:w16se="http://schemas.microsoft.com/office/word/2015/wordml/symex" mc:Ignorable="w14 w15 w16se w16cid w16 w16cex w16sdtdh w16sdtfl w16du">
   <w:docDefaults>
     <w:rPrDefault>
       <w:rPr>
@@ -2957,7 +2991,7 @@
       </w:pPr>
     </w:pPrDefault>
   </w:docDefaults>
-  <w:latentStyles w:defLockedState="0" w:defUIPriority="99" w:defSemiHidden="0" w:defUnhideWhenUsed="0" w:defQFormat="0" w:count="371">
+  <w:latentStyles w:defLockedState="0" w:defUIPriority="99" w:defSemiHidden="0" w:defUnhideWhenUsed="0" w:defQFormat="0" w:count="376">
     <w:lsdException w:name="Normal" w:uiPriority="0" w:qFormat="1"/>
     <w:lsdException w:name="heading 1" w:uiPriority="9" w:qFormat="1"/>
     <w:lsdException w:name="heading 2" w:semiHidden="1" w:uiPriority="9" w:unhideWhenUsed="1" w:qFormat="1"/>
@@ -3329,6 +3363,11 @@
     <w:lsdException w:name="List Table 5 Dark Accent 6" w:uiPriority="50"/>
     <w:lsdException w:name="List Table 6 Colorful Accent 6" w:uiPriority="51"/>
     <w:lsdException w:name="List Table 7 Colorful Accent 6" w:uiPriority="52"/>
+    <w:lsdException w:name="Mention" w:semiHidden="1" w:unhideWhenUsed="1"/>
+    <w:lsdException w:name="Smart Hyperlink" w:semiHidden="1" w:unhideWhenUsed="1"/>
+    <w:lsdException w:name="Hashtag" w:semiHidden="1" w:unhideWhenUsed="1"/>
+    <w:lsdException w:name="Unresolved Mention" w:semiHidden="1" w:unhideWhenUsed="1"/>
+    <w:lsdException w:name="Smart Link" w:semiHidden="1" w:unhideWhenUsed="1"/>
   </w:latentStyles>
   <w:style w:type="paragraph" w:default="1" w:styleId="Normal">
     <w:name w:val="Normal"/>

</xml_diff>